<commit_message>
Resume and Skills Update
</commit_message>
<xml_diff>
--- a/docs/Carlson_Resume.docx
+++ b/docs/Carlson_Resume.docx
@@ -25,16 +25,16 @@
       <w:r>
         <w:rPr>
           <w:rFonts w:ascii="Aptos" w:hAnsi="Aptos" w:cs="Times New Roman"/>
-          <w:sz w:val="44"/>
-          <w:szCs w:val="44"/>
+          <w:sz w:val="40"/>
+          <w:szCs w:val="40"/>
         </w:rPr>
         <w:t>Caden R. Carlson</w:t>
       </w:r>
       <w:r>
         <w:rPr>
           <w:rFonts w:ascii="Aptos" w:hAnsi="Aptos" w:cs="Times New Roman"/>
-          <w:sz w:val="44"/>
-          <w:szCs w:val="44"/>
+          <w:sz w:val="40"/>
+          <w:szCs w:val="40"/>
         </w:rPr>
         <w:tab/>
       </w:r>
@@ -434,15 +434,7 @@
           <w:sz w:val="20"/>
           <w:szCs w:val="20"/>
         </w:rPr>
-        <w:t>Aerodynamics</w:t>
-      </w:r>
-      <w:r>
-        <w:rPr>
-          <w:rFonts w:ascii="Aptos" w:hAnsi="Aptos" w:cs="Times New Roman"/>
-          <w:sz w:val="20"/>
-          <w:szCs w:val="20"/>
-        </w:rPr>
-        <w:t xml:space="preserve"> II</w:t>
+        <w:t>Introduction to CFD</w:t>
       </w:r>
       <w:r>
         <w:rPr>
@@ -530,17 +522,7 @@
           <w:sz w:val="20"/>
           <w:szCs w:val="20"/>
         </w:rPr>
-        <w:t xml:space="preserve">Textron </w:t>
-      </w:r>
-      <w:r>
-        <w:rPr>
-          <w:rFonts w:ascii="Aptos" w:hAnsi="Aptos" w:cs="Times New Roman"/>
-          <w:b/>
-          <w:bCs/>
-          <w:sz w:val="20"/>
-          <w:szCs w:val="20"/>
-        </w:rPr>
-        <w:t>Aviation Defense and Special Missions</w:t>
+        <w:t>National Institute for Aviation Research – Walter H. Beech Wind Tunnel</w:t>
       </w:r>
       <w:r>
         <w:rPr>
@@ -576,7 +558,7 @@
           <w:sz w:val="20"/>
           <w:szCs w:val="20"/>
         </w:rPr>
-        <w:t>Structures</w:t>
+        <w:t>St</w:t>
       </w:r>
       <w:r>
         <w:rPr>
@@ -586,7 +568,7 @@
           <w:sz w:val="20"/>
           <w:szCs w:val="20"/>
         </w:rPr>
-        <w:t xml:space="preserve"> Intern</w:t>
+        <w:t>udent Assistant</w:t>
       </w:r>
       <w:r>
         <w:rPr>
@@ -606,7 +588,7 @@
           <w:sz w:val="20"/>
           <w:szCs w:val="20"/>
         </w:rPr>
-        <w:t>May</w:t>
+        <w:t>August</w:t>
       </w:r>
       <w:r>
         <w:rPr>
@@ -662,71 +644,55 @@
           <w:sz w:val="20"/>
           <w:szCs w:val="20"/>
         </w:rPr>
-        <w:t>Executed</w:t>
-      </w:r>
-      <w:r>
-        <w:rPr>
-          <w:rFonts w:ascii="Aptos" w:hAnsi="Aptos" w:cs="Times New Roman"/>
-          <w:sz w:val="20"/>
-          <w:szCs w:val="20"/>
-        </w:rPr>
-        <w:t xml:space="preserve"> a root cause investigation of</w:t>
-      </w:r>
-      <w:r>
-        <w:rPr>
-          <w:rFonts w:ascii="Aptos" w:hAnsi="Aptos" w:cs="Times New Roman"/>
-          <w:sz w:val="20"/>
-          <w:szCs w:val="20"/>
-        </w:rPr>
-        <w:t xml:space="preserve"> </w:t>
-      </w:r>
-      <w:r>
-        <w:rPr>
-          <w:rFonts w:ascii="Aptos" w:hAnsi="Aptos" w:cs="Times New Roman"/>
-          <w:sz w:val="20"/>
-          <w:szCs w:val="20"/>
-        </w:rPr>
-        <w:t>unexpected</w:t>
-      </w:r>
-      <w:r>
-        <w:rPr>
-          <w:rFonts w:ascii="Aptos" w:hAnsi="Aptos" w:cs="Times New Roman"/>
-          <w:sz w:val="20"/>
-          <w:szCs w:val="20"/>
-        </w:rPr>
-        <w:t xml:space="preserve"> </w:t>
-      </w:r>
-      <w:r>
-        <w:rPr>
-          <w:rFonts w:ascii="Aptos" w:hAnsi="Aptos" w:cs="Times New Roman"/>
-          <w:sz w:val="20"/>
-          <w:szCs w:val="20"/>
-        </w:rPr>
-        <w:t xml:space="preserve">cracking found </w:t>
-      </w:r>
-      <w:r>
-        <w:rPr>
-          <w:rFonts w:ascii="Aptos" w:hAnsi="Aptos" w:cs="Times New Roman"/>
-          <w:sz w:val="20"/>
-          <w:szCs w:val="20"/>
-        </w:rPr>
-        <w:t>on a</w:t>
-      </w:r>
-      <w:r>
-        <w:rPr>
-          <w:rFonts w:ascii="Aptos" w:hAnsi="Aptos" w:cs="Times New Roman"/>
-          <w:sz w:val="20"/>
-          <w:szCs w:val="20"/>
-        </w:rPr>
-        <w:t xml:space="preserve"> full-scale</w:t>
-      </w:r>
-      <w:r>
-        <w:rPr>
-          <w:rFonts w:ascii="Aptos" w:hAnsi="Aptos" w:cs="Times New Roman"/>
-          <w:sz w:val="20"/>
-          <w:szCs w:val="20"/>
-        </w:rPr>
-        <w:t xml:space="preserve"> test article</w:t>
+        <w:t xml:space="preserve">Designed, manufactured, and installed </w:t>
+      </w:r>
+      <w:r>
+        <w:rPr>
+          <w:rFonts w:ascii="Aptos" w:hAnsi="Aptos" w:cs="Times New Roman"/>
+          <w:sz w:val="20"/>
+          <w:szCs w:val="20"/>
+        </w:rPr>
+        <w:t>test article</w:t>
+      </w:r>
+      <w:r>
+        <w:rPr>
+          <w:rFonts w:ascii="Aptos" w:hAnsi="Aptos" w:cs="Times New Roman"/>
+          <w:sz w:val="20"/>
+          <w:szCs w:val="20"/>
+        </w:rPr>
+        <w:t xml:space="preserve"> apparatus</w:t>
+      </w:r>
+      <w:r>
+        <w:rPr>
+          <w:rFonts w:ascii="Aptos" w:hAnsi="Aptos" w:cs="Times New Roman"/>
+          <w:sz w:val="20"/>
+          <w:szCs w:val="20"/>
+        </w:rPr>
+        <w:t>es</w:t>
+      </w:r>
+      <w:r>
+        <w:rPr>
+          <w:rFonts w:ascii="Aptos" w:hAnsi="Aptos" w:cs="Times New Roman"/>
+          <w:sz w:val="20"/>
+          <w:szCs w:val="20"/>
+        </w:rPr>
+        <w:t xml:space="preserve"> to </w:t>
+      </w:r>
+      <w:r>
+        <w:rPr>
+          <w:rFonts w:ascii="Aptos" w:hAnsi="Aptos" w:cs="Times New Roman"/>
+          <w:sz w:val="20"/>
+          <w:szCs w:val="20"/>
+        </w:rPr>
+        <w:t xml:space="preserve">meet </w:t>
+      </w:r>
+      <w:r>
+        <w:rPr>
+          <w:rFonts w:ascii="Aptos" w:hAnsi="Aptos" w:cs="Times New Roman"/>
+          <w:sz w:val="20"/>
+          <w:szCs w:val="20"/>
+        </w:rPr>
+        <w:t>customer needs</w:t>
       </w:r>
     </w:p>
     <w:p>
@@ -752,126 +718,135 @@
           <w:sz w:val="20"/>
           <w:szCs w:val="20"/>
         </w:rPr>
-        <w:t xml:space="preserve">Owned multiple projects to analyze </w:t>
-      </w:r>
-      <w:r>
-        <w:rPr>
-          <w:rFonts w:ascii="Aptos" w:hAnsi="Aptos" w:cs="Times New Roman"/>
-          <w:sz w:val="20"/>
-          <w:szCs w:val="20"/>
-        </w:rPr>
-        <w:t xml:space="preserve">and substantiate </w:t>
-      </w:r>
-      <w:r>
-        <w:rPr>
-          <w:rFonts w:ascii="Aptos" w:hAnsi="Aptos" w:cs="Times New Roman"/>
-          <w:sz w:val="20"/>
-          <w:szCs w:val="20"/>
-        </w:rPr>
-        <w:t xml:space="preserve">repairs completed by </w:t>
-      </w:r>
-      <w:r>
-        <w:rPr>
-          <w:rFonts w:ascii="Aptos" w:hAnsi="Aptos" w:cs="Times New Roman"/>
-          <w:sz w:val="20"/>
-          <w:szCs w:val="20"/>
-        </w:rPr>
-        <w:t>aircraft mechanics</w:t>
-      </w:r>
-      <w:r>
-        <w:rPr>
-          <w:rFonts w:ascii="Aptos" w:hAnsi="Aptos" w:cs="Times New Roman"/>
-          <w:sz w:val="20"/>
-          <w:szCs w:val="20"/>
-        </w:rPr>
-        <w:t xml:space="preserve"> in the field</w:t>
-      </w:r>
-    </w:p>
-    <w:p>
-      <w:pPr>
-        <w:tabs>
-          <w:tab w:val="right" w:pos="10800"/>
-        </w:tabs>
-        <w:spacing w:after="0"/>
-        <w:rPr>
-          <w:rFonts w:ascii="Aptos" w:hAnsi="Aptos" w:cs="Times New Roman"/>
-          <w:b/>
-          <w:bCs/>
-          <w:sz w:val="20"/>
-          <w:szCs w:val="20"/>
-        </w:rPr>
-      </w:pPr>
-    </w:p>
-    <w:p>
-      <w:pPr>
-        <w:tabs>
-          <w:tab w:val="right" w:pos="10800"/>
-        </w:tabs>
-        <w:spacing w:after="0"/>
-        <w:rPr>
-          <w:rFonts w:ascii="Aptos" w:hAnsi="Aptos" w:cs="Times New Roman"/>
-          <w:b/>
-          <w:bCs/>
-          <w:sz w:val="20"/>
-          <w:szCs w:val="20"/>
-        </w:rPr>
-      </w:pPr>
-      <w:r>
-        <w:rPr>
-          <w:rFonts w:ascii="Aptos" w:hAnsi="Aptos" w:cs="Times New Roman"/>
-          <w:b/>
-          <w:bCs/>
-          <w:sz w:val="20"/>
-          <w:szCs w:val="20"/>
-        </w:rPr>
-        <w:t>Wichita State University Athletics Department</w:t>
-      </w:r>
-      <w:r>
-        <w:rPr>
-          <w:rFonts w:ascii="Aptos" w:hAnsi="Aptos" w:cs="Times New Roman"/>
-          <w:b/>
-          <w:bCs/>
-          <w:sz w:val="20"/>
-          <w:szCs w:val="20"/>
-        </w:rPr>
-        <w:tab/>
-        <w:t>Wichita, KS</w:t>
-      </w:r>
-    </w:p>
-    <w:p>
-      <w:pPr>
-        <w:tabs>
-          <w:tab w:val="right" w:pos="10800"/>
-        </w:tabs>
-        <w:spacing w:after="0"/>
-        <w:rPr>
-          <w:rFonts w:ascii="Aptos" w:hAnsi="Aptos" w:cs="Times New Roman"/>
-          <w:i/>
-          <w:iCs/>
-          <w:sz w:val="20"/>
-          <w:szCs w:val="20"/>
-        </w:rPr>
-      </w:pPr>
-      <w:r>
-        <w:rPr>
-          <w:rFonts w:ascii="Aptos" w:hAnsi="Aptos" w:cs="Times New Roman"/>
-          <w:i/>
-          <w:iCs/>
-          <w:sz w:val="20"/>
-          <w:szCs w:val="20"/>
-        </w:rPr>
-        <w:t>Tutor</w:t>
-      </w:r>
-      <w:r>
-        <w:rPr>
-          <w:rFonts w:ascii="Aptos" w:hAnsi="Aptos" w:cs="Times New Roman"/>
-          <w:i/>
-          <w:iCs/>
-          <w:sz w:val="20"/>
-          <w:szCs w:val="20"/>
-        </w:rPr>
-        <w:tab/>
-        <w:t>August 2022 – Present</w:t>
+        <w:t>Supported</w:t>
+      </w:r>
+      <w:r>
+        <w:rPr>
+          <w:rFonts w:ascii="Aptos" w:hAnsi="Aptos" w:cs="Times New Roman"/>
+          <w:sz w:val="20"/>
+          <w:szCs w:val="20"/>
+        </w:rPr>
+        <w:t xml:space="preserve"> </w:t>
+      </w:r>
+      <w:r>
+        <w:rPr>
+          <w:rFonts w:ascii="Aptos" w:hAnsi="Aptos" w:cs="Times New Roman"/>
+          <w:sz w:val="20"/>
+          <w:szCs w:val="20"/>
+        </w:rPr>
+        <w:t xml:space="preserve">calibration, </w:t>
+      </w:r>
+      <w:r>
+        <w:rPr>
+          <w:rFonts w:ascii="Aptos" w:hAnsi="Aptos" w:cs="Times New Roman"/>
+          <w:sz w:val="20"/>
+          <w:szCs w:val="20"/>
+        </w:rPr>
+        <w:t>data collection</w:t>
+      </w:r>
+      <w:r>
+        <w:rPr>
+          <w:rFonts w:ascii="Aptos" w:hAnsi="Aptos" w:cs="Times New Roman"/>
+          <w:sz w:val="20"/>
+          <w:szCs w:val="20"/>
+        </w:rPr>
+        <w:t>,</w:t>
+      </w:r>
+      <w:r>
+        <w:rPr>
+          <w:rFonts w:ascii="Aptos" w:hAnsi="Aptos" w:cs="Times New Roman"/>
+          <w:sz w:val="20"/>
+          <w:szCs w:val="20"/>
+        </w:rPr>
+        <w:t xml:space="preserve"> and </w:t>
+      </w:r>
+      <w:r>
+        <w:rPr>
+          <w:rFonts w:ascii="Aptos" w:hAnsi="Aptos" w:cs="Times New Roman"/>
+          <w:sz w:val="20"/>
+          <w:szCs w:val="20"/>
+        </w:rPr>
+        <w:t xml:space="preserve">data </w:t>
+      </w:r>
+      <w:r>
+        <w:rPr>
+          <w:rFonts w:ascii="Aptos" w:hAnsi="Aptos" w:cs="Times New Roman"/>
+          <w:sz w:val="20"/>
+          <w:szCs w:val="20"/>
+        </w:rPr>
+        <w:t xml:space="preserve">analysis </w:t>
+      </w:r>
+      <w:r>
+        <w:rPr>
+          <w:rFonts w:ascii="Aptos" w:hAnsi="Aptos" w:cs="Times New Roman"/>
+          <w:sz w:val="20"/>
+          <w:szCs w:val="20"/>
+        </w:rPr>
+        <w:t xml:space="preserve">efforts </w:t>
+      </w:r>
+      <w:r>
+        <w:rPr>
+          <w:rFonts w:ascii="Aptos" w:hAnsi="Aptos" w:cs="Times New Roman"/>
+          <w:sz w:val="20"/>
+          <w:szCs w:val="20"/>
+        </w:rPr>
+        <w:t>utilizing stat</w:t>
+      </w:r>
+      <w:r>
+        <w:rPr>
+          <w:rFonts w:ascii="Aptos" w:hAnsi="Aptos" w:cs="Times New Roman"/>
+          <w:sz w:val="20"/>
+          <w:szCs w:val="20"/>
+        </w:rPr>
+        <w:t>e</w:t>
+      </w:r>
+      <w:r>
+        <w:rPr>
+          <w:rFonts w:ascii="Aptos" w:hAnsi="Aptos" w:cs="Times New Roman"/>
+          <w:sz w:val="20"/>
+          <w:szCs w:val="20"/>
+        </w:rPr>
+        <w:t>-</w:t>
+      </w:r>
+      <w:r>
+        <w:rPr>
+          <w:rFonts w:ascii="Aptos" w:hAnsi="Aptos" w:cs="Times New Roman"/>
+          <w:sz w:val="20"/>
+          <w:szCs w:val="20"/>
+        </w:rPr>
+        <w:t>of</w:t>
+      </w:r>
+      <w:r>
+        <w:rPr>
+          <w:rFonts w:ascii="Aptos" w:hAnsi="Aptos" w:cs="Times New Roman"/>
+          <w:sz w:val="20"/>
+          <w:szCs w:val="20"/>
+        </w:rPr>
+        <w:t>-</w:t>
+      </w:r>
+      <w:r>
+        <w:rPr>
+          <w:rFonts w:ascii="Aptos" w:hAnsi="Aptos" w:cs="Times New Roman"/>
+          <w:sz w:val="20"/>
+          <w:szCs w:val="20"/>
+        </w:rPr>
+        <w:t>the</w:t>
+      </w:r>
+      <w:r>
+        <w:rPr>
+          <w:rFonts w:ascii="Aptos" w:hAnsi="Aptos" w:cs="Times New Roman"/>
+          <w:sz w:val="20"/>
+          <w:szCs w:val="20"/>
+        </w:rPr>
+        <w:t>-</w:t>
+      </w:r>
+      <w:r>
+        <w:rPr>
+          <w:rFonts w:ascii="Aptos" w:hAnsi="Aptos" w:cs="Times New Roman"/>
+          <w:sz w:val="20"/>
+          <w:szCs w:val="20"/>
+        </w:rPr>
+        <w:t>art equipment</w:t>
       </w:r>
     </w:p>
     <w:p>
@@ -897,15 +872,39 @@
           <w:sz w:val="20"/>
           <w:szCs w:val="20"/>
         </w:rPr>
-        <w:t>Tutored</w:t>
-      </w:r>
-      <w:r>
-        <w:rPr>
-          <w:rFonts w:ascii="Aptos" w:hAnsi="Aptos" w:cs="Times New Roman"/>
-          <w:sz w:val="20"/>
-          <w:szCs w:val="20"/>
-        </w:rPr>
-        <w:t xml:space="preserve"> Physics I &amp; II, College Algebra, and Calculus I &amp; II</w:t>
+        <w:t xml:space="preserve">Effectively operated </w:t>
+      </w:r>
+      <w:r>
+        <w:rPr>
+          <w:rFonts w:ascii="Aptos" w:hAnsi="Aptos" w:cs="Times New Roman"/>
+          <w:sz w:val="20"/>
+          <w:szCs w:val="20"/>
+        </w:rPr>
+        <w:t xml:space="preserve">the </w:t>
+      </w:r>
+      <w:r>
+        <w:rPr>
+          <w:rFonts w:ascii="Aptos" w:hAnsi="Aptos" w:cs="Times New Roman"/>
+          <w:sz w:val="20"/>
+          <w:szCs w:val="20"/>
+        </w:rPr>
+        <w:t>wind tunnel to</w:t>
+      </w:r>
+      <w:r>
+        <w:rPr>
+          <w:rFonts w:ascii="Aptos" w:hAnsi="Aptos" w:cs="Times New Roman"/>
+          <w:sz w:val="20"/>
+          <w:szCs w:val="20"/>
+        </w:rPr>
+        <w:t xml:space="preserve"> reach customer requirements and </w:t>
+      </w:r>
+      <w:r>
+        <w:rPr>
+          <w:rFonts w:ascii="Aptos" w:hAnsi="Aptos" w:cs="Times New Roman"/>
+          <w:sz w:val="20"/>
+          <w:szCs w:val="20"/>
+        </w:rPr>
+        <w:t>company safety standards</w:t>
       </w:r>
     </w:p>
     <w:p>
@@ -943,7 +942,7 @@
           <w:sz w:val="20"/>
           <w:szCs w:val="20"/>
         </w:rPr>
-        <w:t>Carlson CAD</w:t>
+        <w:t xml:space="preserve">Textron </w:t>
       </w:r>
       <w:r>
         <w:rPr>
@@ -953,8 +952,18 @@
           <w:sz w:val="20"/>
           <w:szCs w:val="20"/>
         </w:rPr>
+        <w:t>Aviation Defense and Special Missions</w:t>
+      </w:r>
+      <w:r>
+        <w:rPr>
+          <w:rFonts w:ascii="Aptos" w:hAnsi="Aptos" w:cs="Times New Roman"/>
+          <w:b/>
+          <w:bCs/>
+          <w:sz w:val="20"/>
+          <w:szCs w:val="20"/>
+        </w:rPr>
         <w:tab/>
-        <w:t>Aurora, NE / Wichita, KS</w:t>
+        <w:t>Wichita, KS</w:t>
       </w:r>
     </w:p>
     <w:p>
@@ -965,20 +974,12 @@
         <w:spacing w:after="0"/>
         <w:rPr>
           <w:rFonts w:ascii="Aptos" w:hAnsi="Aptos" w:cs="Times New Roman"/>
-          <w:sz w:val="20"/>
-          <w:szCs w:val="20"/>
-        </w:rPr>
-      </w:pPr>
-      <w:r>
-        <w:rPr>
-          <w:rFonts w:ascii="Aptos" w:hAnsi="Aptos" w:cs="Times New Roman"/>
           <w:i/>
           <w:iCs/>
           <w:sz w:val="20"/>
           <w:szCs w:val="20"/>
         </w:rPr>
-        <w:t>Owner and Operator</w:t>
-      </w:r>
+      </w:pPr>
       <w:r>
         <w:rPr>
           <w:rFonts w:ascii="Aptos" w:hAnsi="Aptos" w:cs="Times New Roman"/>
@@ -987,8 +988,7 @@
           <w:sz w:val="20"/>
           <w:szCs w:val="20"/>
         </w:rPr>
-        <w:tab/>
-        <w:t xml:space="preserve">May 2019 – </w:t>
+        <w:t>Structures</w:t>
       </w:r>
       <w:r>
         <w:rPr>
@@ -998,7 +998,7 @@
           <w:sz w:val="20"/>
           <w:szCs w:val="20"/>
         </w:rPr>
-        <w:t>May 202</w:t>
+        <w:t xml:space="preserve"> Intern</w:t>
       </w:r>
       <w:r>
         <w:rPr>
@@ -1008,7 +1008,47 @@
           <w:sz w:val="20"/>
           <w:szCs w:val="20"/>
         </w:rPr>
+        <w:tab/>
+      </w:r>
+      <w:r>
+        <w:rPr>
+          <w:rFonts w:ascii="Aptos" w:hAnsi="Aptos" w:cs="Times New Roman"/>
+          <w:i/>
+          <w:iCs/>
+          <w:sz w:val="20"/>
+          <w:szCs w:val="20"/>
+        </w:rPr>
+        <w:t>May</w:t>
+      </w:r>
+      <w:r>
+        <w:rPr>
+          <w:rFonts w:ascii="Aptos" w:hAnsi="Aptos" w:cs="Times New Roman"/>
+          <w:i/>
+          <w:iCs/>
+          <w:sz w:val="20"/>
+          <w:szCs w:val="20"/>
+        </w:rPr>
+        <w:t xml:space="preserve"> 202</w:t>
+      </w:r>
+      <w:r>
+        <w:rPr>
+          <w:rFonts w:ascii="Aptos" w:hAnsi="Aptos" w:cs="Times New Roman"/>
+          <w:i/>
+          <w:iCs/>
+          <w:sz w:val="20"/>
+          <w:szCs w:val="20"/>
+        </w:rPr>
         <w:t>5</w:t>
+      </w:r>
+      <w:r>
+        <w:rPr>
+          <w:rFonts w:ascii="Aptos" w:hAnsi="Aptos" w:cs="Times New Roman"/>
+          <w:i/>
+          <w:iCs/>
+          <w:sz w:val="20"/>
+          <w:szCs w:val="20"/>
+        </w:rPr>
+        <w:t xml:space="preserve"> – Present</w:t>
       </w:r>
     </w:p>
     <w:p>
@@ -1016,27 +1056,89 @@
         <w:pStyle w:val="ListParagraph"/>
         <w:numPr>
           <w:ilvl w:val="0"/>
-          <w:numId w:val="8"/>
+          <w:numId w:val="9"/>
         </w:numPr>
         <w:tabs>
-          <w:tab w:val="left" w:pos="720"/>
           <w:tab w:val="right" w:pos="10800"/>
         </w:tabs>
         <w:spacing w:after="0"/>
-        <w:ind w:hanging="630"/>
-        <w:rPr>
-          <w:rFonts w:ascii="Aptos" w:hAnsi="Aptos" w:cs="Times New Roman"/>
-          <w:sz w:val="20"/>
-          <w:szCs w:val="20"/>
-        </w:rPr>
-      </w:pPr>
-      <w:r>
-        <w:rPr>
-          <w:rFonts w:ascii="Aptos" w:hAnsi="Aptos" w:cs="Times New Roman"/>
-          <w:sz w:val="20"/>
-          <w:szCs w:val="20"/>
-        </w:rPr>
-        <w:t>Utilized computer-aided design and additive manufacturing to serve clients across the United States</w:t>
+        <w:rPr>
+          <w:rFonts w:ascii="Aptos" w:hAnsi="Aptos" w:cs="Times New Roman"/>
+          <w:sz w:val="20"/>
+          <w:szCs w:val="20"/>
+        </w:rPr>
+      </w:pPr>
+      <w:r>
+        <w:rPr>
+          <w:rFonts w:ascii="Aptos" w:hAnsi="Aptos" w:cs="Times New Roman"/>
+          <w:sz w:val="20"/>
+          <w:szCs w:val="20"/>
+        </w:rPr>
+        <w:t>Executed</w:t>
+      </w:r>
+      <w:r>
+        <w:rPr>
+          <w:rFonts w:ascii="Aptos" w:hAnsi="Aptos" w:cs="Times New Roman"/>
+          <w:sz w:val="20"/>
+          <w:szCs w:val="20"/>
+        </w:rPr>
+        <w:t xml:space="preserve"> a root cause investigation of</w:t>
+      </w:r>
+      <w:r>
+        <w:rPr>
+          <w:rFonts w:ascii="Aptos" w:hAnsi="Aptos" w:cs="Times New Roman"/>
+          <w:sz w:val="20"/>
+          <w:szCs w:val="20"/>
+        </w:rPr>
+        <w:t xml:space="preserve"> </w:t>
+      </w:r>
+      <w:r>
+        <w:rPr>
+          <w:rFonts w:ascii="Aptos" w:hAnsi="Aptos" w:cs="Times New Roman"/>
+          <w:sz w:val="20"/>
+          <w:szCs w:val="20"/>
+        </w:rPr>
+        <w:t>unexpected</w:t>
+      </w:r>
+      <w:r>
+        <w:rPr>
+          <w:rFonts w:ascii="Aptos" w:hAnsi="Aptos" w:cs="Times New Roman"/>
+          <w:sz w:val="20"/>
+          <w:szCs w:val="20"/>
+        </w:rPr>
+        <w:t xml:space="preserve"> </w:t>
+      </w:r>
+      <w:r>
+        <w:rPr>
+          <w:rFonts w:ascii="Aptos" w:hAnsi="Aptos" w:cs="Times New Roman"/>
+          <w:sz w:val="20"/>
+          <w:szCs w:val="20"/>
+        </w:rPr>
+        <w:t xml:space="preserve">cracking found </w:t>
+      </w:r>
+      <w:r>
+        <w:rPr>
+          <w:rFonts w:ascii="Aptos" w:hAnsi="Aptos" w:cs="Times New Roman"/>
+          <w:sz w:val="20"/>
+          <w:szCs w:val="20"/>
+        </w:rPr>
+        <w:t>on a</w:t>
+      </w:r>
+      <w:r>
+        <w:rPr>
+          <w:rFonts w:ascii="Aptos" w:hAnsi="Aptos" w:cs="Times New Roman"/>
+          <w:sz w:val="20"/>
+          <w:szCs w:val="20"/>
+        </w:rPr>
+        <w:t xml:space="preserve"> full-scale</w:t>
+      </w:r>
+      <w:r>
+        <w:rPr>
+          <w:rFonts w:ascii="Aptos" w:hAnsi="Aptos" w:cs="Times New Roman"/>
+          <w:sz w:val="20"/>
+          <w:szCs w:val="20"/>
+        </w:rPr>
+        <w:t xml:space="preserve"> test article</w:t>
       </w:r>
     </w:p>
     <w:p>
@@ -1044,14 +1146,199 @@
         <w:pStyle w:val="ListParagraph"/>
         <w:numPr>
           <w:ilvl w:val="0"/>
-          <w:numId w:val="8"/>
+          <w:numId w:val="9"/>
         </w:numPr>
         <w:tabs>
-          <w:tab w:val="left" w:pos="720"/>
           <w:tab w:val="right" w:pos="10800"/>
         </w:tabs>
         <w:spacing w:after="0"/>
-        <w:ind w:hanging="630"/>
+        <w:rPr>
+          <w:rFonts w:ascii="Aptos" w:hAnsi="Aptos" w:cs="Times New Roman"/>
+          <w:sz w:val="20"/>
+          <w:szCs w:val="20"/>
+        </w:rPr>
+      </w:pPr>
+      <w:r>
+        <w:rPr>
+          <w:rFonts w:ascii="Aptos" w:hAnsi="Aptos" w:cs="Times New Roman"/>
+          <w:sz w:val="20"/>
+          <w:szCs w:val="20"/>
+        </w:rPr>
+        <w:t xml:space="preserve">Owned multiple projects to analyze </w:t>
+      </w:r>
+      <w:r>
+        <w:rPr>
+          <w:rFonts w:ascii="Aptos" w:hAnsi="Aptos" w:cs="Times New Roman"/>
+          <w:sz w:val="20"/>
+          <w:szCs w:val="20"/>
+        </w:rPr>
+        <w:t xml:space="preserve">and substantiate </w:t>
+      </w:r>
+      <w:r>
+        <w:rPr>
+          <w:rFonts w:ascii="Aptos" w:hAnsi="Aptos" w:cs="Times New Roman"/>
+          <w:sz w:val="20"/>
+          <w:szCs w:val="20"/>
+        </w:rPr>
+        <w:t xml:space="preserve">repairs completed by </w:t>
+      </w:r>
+      <w:r>
+        <w:rPr>
+          <w:rFonts w:ascii="Aptos" w:hAnsi="Aptos" w:cs="Times New Roman"/>
+          <w:sz w:val="20"/>
+          <w:szCs w:val="20"/>
+        </w:rPr>
+        <w:t>aircraft mechanics</w:t>
+      </w:r>
+      <w:r>
+        <w:rPr>
+          <w:rFonts w:ascii="Aptos" w:hAnsi="Aptos" w:cs="Times New Roman"/>
+          <w:sz w:val="20"/>
+          <w:szCs w:val="20"/>
+        </w:rPr>
+        <w:t xml:space="preserve"> in the field</w:t>
+      </w:r>
+    </w:p>
+    <w:p>
+      <w:pPr>
+        <w:tabs>
+          <w:tab w:val="right" w:pos="10800"/>
+        </w:tabs>
+        <w:spacing w:after="0"/>
+        <w:rPr>
+          <w:rFonts w:ascii="Aptos" w:hAnsi="Aptos" w:cs="Times New Roman"/>
+          <w:sz w:val="20"/>
+          <w:szCs w:val="20"/>
+        </w:rPr>
+      </w:pPr>
+    </w:p>
+    <w:p>
+      <w:pPr>
+        <w:tabs>
+          <w:tab w:val="right" w:pos="10800"/>
+        </w:tabs>
+        <w:spacing w:after="0"/>
+        <w:rPr>
+          <w:rFonts w:ascii="Aptos" w:hAnsi="Aptos" w:cs="Times New Roman"/>
+          <w:b/>
+          <w:bCs/>
+          <w:sz w:val="20"/>
+          <w:szCs w:val="20"/>
+        </w:rPr>
+      </w:pPr>
+      <w:r>
+        <w:rPr>
+          <w:rFonts w:ascii="Aptos" w:hAnsi="Aptos" w:cs="Times New Roman"/>
+          <w:b/>
+          <w:bCs/>
+          <w:sz w:val="20"/>
+          <w:szCs w:val="20"/>
+        </w:rPr>
+        <w:t>Carlson CAD</w:t>
+      </w:r>
+      <w:r>
+        <w:rPr>
+          <w:rFonts w:ascii="Aptos" w:hAnsi="Aptos" w:cs="Times New Roman"/>
+          <w:b/>
+          <w:bCs/>
+          <w:sz w:val="20"/>
+          <w:szCs w:val="20"/>
+        </w:rPr>
+        <w:tab/>
+        <w:t>Aurora, NE / Wichita, KS</w:t>
+      </w:r>
+    </w:p>
+    <w:p>
+      <w:pPr>
+        <w:tabs>
+          <w:tab w:val="right" w:pos="10800"/>
+        </w:tabs>
+        <w:spacing w:after="0"/>
+        <w:rPr>
+          <w:rFonts w:ascii="Aptos" w:hAnsi="Aptos" w:cs="Times New Roman"/>
+          <w:sz w:val="20"/>
+          <w:szCs w:val="20"/>
+        </w:rPr>
+      </w:pPr>
+      <w:r>
+        <w:rPr>
+          <w:rFonts w:ascii="Aptos" w:hAnsi="Aptos" w:cs="Times New Roman"/>
+          <w:i/>
+          <w:iCs/>
+          <w:sz w:val="20"/>
+          <w:szCs w:val="20"/>
+        </w:rPr>
+        <w:t>Owner and Operator</w:t>
+      </w:r>
+      <w:r>
+        <w:rPr>
+          <w:rFonts w:ascii="Aptos" w:hAnsi="Aptos" w:cs="Times New Roman"/>
+          <w:i/>
+          <w:iCs/>
+          <w:sz w:val="20"/>
+          <w:szCs w:val="20"/>
+        </w:rPr>
+        <w:tab/>
+        <w:t xml:space="preserve">May 2019 – </w:t>
+      </w:r>
+      <w:r>
+        <w:rPr>
+          <w:rFonts w:ascii="Aptos" w:hAnsi="Aptos" w:cs="Times New Roman"/>
+          <w:i/>
+          <w:iCs/>
+          <w:sz w:val="20"/>
+          <w:szCs w:val="20"/>
+        </w:rPr>
+        <w:t>May 202</w:t>
+      </w:r>
+      <w:r>
+        <w:rPr>
+          <w:rFonts w:ascii="Aptos" w:hAnsi="Aptos" w:cs="Times New Roman"/>
+          <w:i/>
+          <w:iCs/>
+          <w:sz w:val="20"/>
+          <w:szCs w:val="20"/>
+        </w:rPr>
+        <w:t>5</w:t>
+      </w:r>
+    </w:p>
+    <w:p>
+      <w:pPr>
+        <w:pStyle w:val="ListParagraph"/>
+        <w:numPr>
+          <w:ilvl w:val="0"/>
+          <w:numId w:val="15"/>
+        </w:numPr>
+        <w:tabs>
+          <w:tab w:val="right" w:pos="10800"/>
+        </w:tabs>
+        <w:spacing w:after="0"/>
+        <w:rPr>
+          <w:rFonts w:ascii="Aptos" w:hAnsi="Aptos" w:cs="Times New Roman"/>
+          <w:sz w:val="20"/>
+          <w:szCs w:val="20"/>
+        </w:rPr>
+      </w:pPr>
+      <w:r>
+        <w:rPr>
+          <w:rFonts w:ascii="Aptos" w:hAnsi="Aptos" w:cs="Times New Roman"/>
+          <w:sz w:val="20"/>
+          <w:szCs w:val="20"/>
+        </w:rPr>
+        <w:t>Utilized computer-aided design and additive manufacturing to serve clients across the United States</w:t>
+      </w:r>
+    </w:p>
+    <w:p>
+      <w:pPr>
+        <w:pStyle w:val="ListParagraph"/>
+        <w:numPr>
+          <w:ilvl w:val="0"/>
+          <w:numId w:val="15"/>
+        </w:numPr>
+        <w:tabs>
+          <w:tab w:val="right" w:pos="10800"/>
+        </w:tabs>
+        <w:spacing w:after="0"/>
         <w:rPr>
           <w:rFonts w:ascii="Aptos" w:hAnsi="Aptos" w:cs="Times New Roman"/>
           <w:sz w:val="20"/>
@@ -1764,32 +2051,6 @@
           <w:szCs w:val="20"/>
         </w:rPr>
         <w:t>of a proprietary depth camera using Microsoft drivers and C/C++</w:t>
-      </w:r>
-    </w:p>
-    <w:p>
-      <w:pPr>
-        <w:pStyle w:val="ListParagraph"/>
-        <w:numPr>
-          <w:ilvl w:val="0"/>
-          <w:numId w:val="11"/>
-        </w:numPr>
-        <w:tabs>
-          <w:tab w:val="right" w:pos="10800"/>
-        </w:tabs>
-        <w:spacing w:after="0"/>
-        <w:rPr>
-          <w:rFonts w:ascii="Aptos" w:hAnsi="Aptos" w:cs="Times New Roman"/>
-          <w:sz w:val="20"/>
-          <w:szCs w:val="20"/>
-        </w:rPr>
-      </w:pPr>
-      <w:r>
-        <w:rPr>
-          <w:rFonts w:ascii="Aptos" w:hAnsi="Aptos" w:cs="Times New Roman"/>
-          <w:sz w:val="20"/>
-          <w:szCs w:val="20"/>
-        </w:rPr>
-        <w:t>Pursued company goals in product testing, research, and development through FEA</w:t>
       </w:r>
     </w:p>
     <w:p>
@@ -3029,6 +3290,119 @@
     </w:lvl>
   </w:abstractNum>
   <w:abstractNum w:abstractNumId="4" w15:restartNumberingAfterBreak="0">
+    <w:nsid w:val="06DB380C"/>
+    <w:multiLevelType w:val="hybridMultilevel"/>
+    <w:tmpl w:val="A98E5010"/>
+    <w:lvl w:ilvl="0" w:tplc="04090001">
+      <w:start w:val="1"/>
+      <w:numFmt w:val="bullet"/>
+      <w:lvlText w:val=""/>
+      <w:lvlJc w:val="left"/>
+      <w:pPr>
+        <w:ind w:left="720" w:hanging="360"/>
+      </w:pPr>
+      <w:rPr>
+        <w:rFonts w:ascii="Symbol" w:hAnsi="Symbol" w:hint="default"/>
+      </w:rPr>
+    </w:lvl>
+    <w:lvl w:ilvl="1" w:tplc="04090003" w:tentative="1">
+      <w:start w:val="1"/>
+      <w:numFmt w:val="bullet"/>
+      <w:lvlText w:val="o"/>
+      <w:lvlJc w:val="left"/>
+      <w:pPr>
+        <w:ind w:left="1440" w:hanging="360"/>
+      </w:pPr>
+      <w:rPr>
+        <w:rFonts w:ascii="Courier New" w:hAnsi="Courier New" w:cs="Courier New" w:hint="default"/>
+      </w:rPr>
+    </w:lvl>
+    <w:lvl w:ilvl="2" w:tplc="04090005" w:tentative="1">
+      <w:start w:val="1"/>
+      <w:numFmt w:val="bullet"/>
+      <w:lvlText w:val=""/>
+      <w:lvlJc w:val="left"/>
+      <w:pPr>
+        <w:ind w:left="2160" w:hanging="360"/>
+      </w:pPr>
+      <w:rPr>
+        <w:rFonts w:ascii="Wingdings" w:hAnsi="Wingdings" w:hint="default"/>
+      </w:rPr>
+    </w:lvl>
+    <w:lvl w:ilvl="3" w:tplc="04090001" w:tentative="1">
+      <w:start w:val="1"/>
+      <w:numFmt w:val="bullet"/>
+      <w:lvlText w:val=""/>
+      <w:lvlJc w:val="left"/>
+      <w:pPr>
+        <w:ind w:left="2880" w:hanging="360"/>
+      </w:pPr>
+      <w:rPr>
+        <w:rFonts w:ascii="Symbol" w:hAnsi="Symbol" w:hint="default"/>
+      </w:rPr>
+    </w:lvl>
+    <w:lvl w:ilvl="4" w:tplc="04090003" w:tentative="1">
+      <w:start w:val="1"/>
+      <w:numFmt w:val="bullet"/>
+      <w:lvlText w:val="o"/>
+      <w:lvlJc w:val="left"/>
+      <w:pPr>
+        <w:ind w:left="3600" w:hanging="360"/>
+      </w:pPr>
+      <w:rPr>
+        <w:rFonts w:ascii="Courier New" w:hAnsi="Courier New" w:cs="Courier New" w:hint="default"/>
+      </w:rPr>
+    </w:lvl>
+    <w:lvl w:ilvl="5" w:tplc="04090005" w:tentative="1">
+      <w:start w:val="1"/>
+      <w:numFmt w:val="bullet"/>
+      <w:lvlText w:val=""/>
+      <w:lvlJc w:val="left"/>
+      <w:pPr>
+        <w:ind w:left="4320" w:hanging="360"/>
+      </w:pPr>
+      <w:rPr>
+        <w:rFonts w:ascii="Wingdings" w:hAnsi="Wingdings" w:hint="default"/>
+      </w:rPr>
+    </w:lvl>
+    <w:lvl w:ilvl="6" w:tplc="04090001" w:tentative="1">
+      <w:start w:val="1"/>
+      <w:numFmt w:val="bullet"/>
+      <w:lvlText w:val=""/>
+      <w:lvlJc w:val="left"/>
+      <w:pPr>
+        <w:ind w:left="5040" w:hanging="360"/>
+      </w:pPr>
+      <w:rPr>
+        <w:rFonts w:ascii="Symbol" w:hAnsi="Symbol" w:hint="default"/>
+      </w:rPr>
+    </w:lvl>
+    <w:lvl w:ilvl="7" w:tplc="04090003" w:tentative="1">
+      <w:start w:val="1"/>
+      <w:numFmt w:val="bullet"/>
+      <w:lvlText w:val="o"/>
+      <w:lvlJc w:val="left"/>
+      <w:pPr>
+        <w:ind w:left="5760" w:hanging="360"/>
+      </w:pPr>
+      <w:rPr>
+        <w:rFonts w:ascii="Courier New" w:hAnsi="Courier New" w:cs="Courier New" w:hint="default"/>
+      </w:rPr>
+    </w:lvl>
+    <w:lvl w:ilvl="8" w:tplc="04090005" w:tentative="1">
+      <w:start w:val="1"/>
+      <w:numFmt w:val="bullet"/>
+      <w:lvlText w:val=""/>
+      <w:lvlJc w:val="left"/>
+      <w:pPr>
+        <w:ind w:left="6480" w:hanging="360"/>
+      </w:pPr>
+      <w:rPr>
+        <w:rFonts w:ascii="Wingdings" w:hAnsi="Wingdings" w:hint="default"/>
+      </w:rPr>
+    </w:lvl>
+  </w:abstractNum>
+  <w:abstractNum w:abstractNumId="5" w15:restartNumberingAfterBreak="0">
     <w:nsid w:val="0A714E57"/>
     <w:multiLevelType w:val="hybridMultilevel"/>
     <w:tmpl w:val="2FFA085C"/>
@@ -3141,7 +3515,7 @@
       </w:rPr>
     </w:lvl>
   </w:abstractNum>
-  <w:abstractNum w:abstractNumId="5" w15:restartNumberingAfterBreak="0">
+  <w:abstractNum w:abstractNumId="6" w15:restartNumberingAfterBreak="0">
     <w:nsid w:val="0FB368C0"/>
     <w:multiLevelType w:val="hybridMultilevel"/>
     <w:tmpl w:val="3EACB97A"/>
@@ -3254,7 +3628,7 @@
       </w:rPr>
     </w:lvl>
   </w:abstractNum>
-  <w:abstractNum w:abstractNumId="6" w15:restartNumberingAfterBreak="0">
+  <w:abstractNum w:abstractNumId="7" w15:restartNumberingAfterBreak="0">
     <w:nsid w:val="34A01E15"/>
     <w:multiLevelType w:val="hybridMultilevel"/>
     <w:tmpl w:val="0666F3AE"/>
@@ -3367,7 +3741,7 @@
       </w:rPr>
     </w:lvl>
   </w:abstractNum>
-  <w:abstractNum w:abstractNumId="7" w15:restartNumberingAfterBreak="0">
+  <w:abstractNum w:abstractNumId="8" w15:restartNumberingAfterBreak="0">
     <w:nsid w:val="44E3091E"/>
     <w:multiLevelType w:val="hybridMultilevel"/>
     <w:tmpl w:val="273C9772"/>
@@ -3480,7 +3854,7 @@
       </w:rPr>
     </w:lvl>
   </w:abstractNum>
-  <w:abstractNum w:abstractNumId="8" w15:restartNumberingAfterBreak="0">
+  <w:abstractNum w:abstractNumId="9" w15:restartNumberingAfterBreak="0">
     <w:nsid w:val="4E0C79E2"/>
     <w:multiLevelType w:val="hybridMultilevel"/>
     <w:tmpl w:val="695EA57E"/>
@@ -3593,7 +3967,7 @@
       </w:rPr>
     </w:lvl>
   </w:abstractNum>
-  <w:abstractNum w:abstractNumId="9" w15:restartNumberingAfterBreak="0">
+  <w:abstractNum w:abstractNumId="10" w15:restartNumberingAfterBreak="0">
     <w:nsid w:val="4FE41454"/>
     <w:multiLevelType w:val="hybridMultilevel"/>
     <w:tmpl w:val="3AA07C2E"/>
@@ -3706,7 +4080,7 @@
       </w:rPr>
     </w:lvl>
   </w:abstractNum>
-  <w:abstractNum w:abstractNumId="10" w15:restartNumberingAfterBreak="0">
+  <w:abstractNum w:abstractNumId="11" w15:restartNumberingAfterBreak="0">
     <w:nsid w:val="5AB47315"/>
     <w:multiLevelType w:val="hybridMultilevel"/>
     <w:tmpl w:val="D3667B92"/>
@@ -3819,7 +4193,7 @@
       </w:rPr>
     </w:lvl>
   </w:abstractNum>
-  <w:abstractNum w:abstractNumId="11" w15:restartNumberingAfterBreak="0">
+  <w:abstractNum w:abstractNumId="12" w15:restartNumberingAfterBreak="0">
     <w:nsid w:val="705665B5"/>
     <w:multiLevelType w:val="hybridMultilevel"/>
     <w:tmpl w:val="4D08B87E"/>
@@ -3932,7 +4306,7 @@
       </w:rPr>
     </w:lvl>
   </w:abstractNum>
-  <w:abstractNum w:abstractNumId="12" w15:restartNumberingAfterBreak="0">
+  <w:abstractNum w:abstractNumId="13" w15:restartNumberingAfterBreak="0">
     <w:nsid w:val="711619C0"/>
     <w:multiLevelType w:val="hybridMultilevel"/>
     <w:tmpl w:val="3C1A1FD6"/>
@@ -4045,7 +4419,7 @@
       </w:rPr>
     </w:lvl>
   </w:abstractNum>
-  <w:abstractNum w:abstractNumId="13" w15:restartNumberingAfterBreak="0">
+  <w:abstractNum w:abstractNumId="14" w15:restartNumberingAfterBreak="0">
     <w:nsid w:val="72D95099"/>
     <w:multiLevelType w:val="hybridMultilevel"/>
     <w:tmpl w:val="734C9538"/>
@@ -4159,46 +4533,49 @@
     </w:lvl>
   </w:abstractNum>
   <w:num w:numId="1" w16cid:durableId="358818028">
-    <w:abstractNumId w:val="6"/>
+    <w:abstractNumId w:val="7"/>
   </w:num>
   <w:num w:numId="2" w16cid:durableId="1993561076">
     <w:abstractNumId w:val="3"/>
   </w:num>
   <w:num w:numId="3" w16cid:durableId="907963022">
-    <w:abstractNumId w:val="4"/>
+    <w:abstractNumId w:val="5"/>
   </w:num>
   <w:num w:numId="4" w16cid:durableId="1957443986">
-    <w:abstractNumId w:val="8"/>
+    <w:abstractNumId w:val="9"/>
   </w:num>
   <w:num w:numId="5" w16cid:durableId="1624073761">
-    <w:abstractNumId w:val="9"/>
+    <w:abstractNumId w:val="10"/>
   </w:num>
   <w:num w:numId="6" w16cid:durableId="1295940135">
     <w:abstractNumId w:val="0"/>
   </w:num>
   <w:num w:numId="7" w16cid:durableId="284166403">
-    <w:abstractNumId w:val="11"/>
+    <w:abstractNumId w:val="12"/>
   </w:num>
   <w:num w:numId="8" w16cid:durableId="1728066629">
+    <w:abstractNumId w:val="14"/>
+  </w:num>
+  <w:num w:numId="9" w16cid:durableId="1456753562">
+    <w:abstractNumId w:val="6"/>
+  </w:num>
+  <w:num w:numId="10" w16cid:durableId="1676303823">
+    <w:abstractNumId w:val="8"/>
+  </w:num>
+  <w:num w:numId="11" w16cid:durableId="593977174">
     <w:abstractNumId w:val="13"/>
   </w:num>
-  <w:num w:numId="9" w16cid:durableId="1456753562">
-    <w:abstractNumId w:val="5"/>
-  </w:num>
-  <w:num w:numId="10" w16cid:durableId="1676303823">
-    <w:abstractNumId w:val="7"/>
-  </w:num>
-  <w:num w:numId="11" w16cid:durableId="593977174">
-    <w:abstractNumId w:val="12"/>
-  </w:num>
   <w:num w:numId="12" w16cid:durableId="794717086">
-    <w:abstractNumId w:val="10"/>
+    <w:abstractNumId w:val="11"/>
   </w:num>
   <w:num w:numId="13" w16cid:durableId="1909800792">
     <w:abstractNumId w:val="1"/>
   </w:num>
   <w:num w:numId="14" w16cid:durableId="1380931045">
     <w:abstractNumId w:val="2"/>
+  </w:num>
+  <w:num w:numId="15" w16cid:durableId="1073745770">
+    <w:abstractNumId w:val="4"/>
   </w:num>
 </w:numbering>
 </file>
@@ -5274,16 +5651,16 @@
 <file path=customXml/itemProps4.xml><?xml version="1.0" encoding="utf-8"?>
 <ds:datastoreItem xmlns:ds="http://schemas.openxmlformats.org/officeDocument/2006/customXml" ds:itemID="{44B4982D-F098-4085-8943-E4BECED53952}">
   <ds:schemaRefs>
+    <ds:schemaRef ds:uri="http://schemas.openxmlformats.org/package/2006/metadata/core-properties"/>
+    <ds:schemaRef ds:uri="http://www.w3.org/XML/1998/namespace"/>
+    <ds:schemaRef ds:uri="http://purl.org/dc/terms/"/>
+    <ds:schemaRef ds:uri="e21a9a99-8085-40ca-94d8-4114293cd723"/>
     <ds:schemaRef ds:uri="http://purl.org/dc/dcmitype/"/>
-    <ds:schemaRef ds:uri="http://purl.org/dc/elements/1.1/"/>
     <ds:schemaRef ds:uri="http://schemas.microsoft.com/office/2006/documentManagement/types"/>
-    <ds:schemaRef ds:uri="http://purl.org/dc/terms/"/>
-    <ds:schemaRef ds:uri="http://schemas.openxmlformats.org/package/2006/metadata/core-properties"/>
-    <ds:schemaRef ds:uri="e21a9a99-8085-40ca-94d8-4114293cd723"/>
-    <ds:schemaRef ds:uri="http://www.w3.org/XML/1998/namespace"/>
     <ds:schemaRef ds:uri="http://schemas.microsoft.com/office/2006/metadata/properties"/>
     <ds:schemaRef ds:uri="http://schemas.microsoft.com/office/infopath/2007/PartnerControls"/>
     <ds:schemaRef ds:uri="3812e46c-e52f-42f4-8313-cfcae0ea4ec5"/>
+    <ds:schemaRef ds:uri="http://purl.org/dc/elements/1.1/"/>
   </ds:schemaRefs>
 </ds:datastoreItem>
 </file>

</xml_diff>